<commit_message>
Docs: final Test Plan + edge tests; add .gitignore; remove cached artifacts
</commit_message>
<xml_diff>
--- a/Summary_Report_.docx
+++ b/Summary_Report_.docx
@@ -41,7 +41,142 @@
     </w:p>
     <w:p>
       <w:pPr>
-        <w:rPr>
+        <w:jc w:val="center"/>
+        <w:rPr>
+          <w:color w:val="EE0000"/>
+          <w:sz w:val="32"/>
+          <w:szCs w:val="32"/>
+        </w:rPr>
+      </w:pPr>
+    </w:p>
+    <w:p>
+      <w:pPr>
+        <w:pStyle w:val="Heading1"/>
+        <w:rPr>
+          <w:color w:val="EE0000"/>
+          <w:sz w:val="32"/>
+          <w:szCs w:val="32"/>
+        </w:rPr>
+      </w:pPr>
+      <w:r>
+        <w:rPr>
+          <w:color w:val="EE0000"/>
+          <w:sz w:val="32"/>
+          <w:szCs w:val="32"/>
+        </w:rPr>
+        <w:t>GIT HUB: -</w:t>
+      </w:r>
+    </w:p>
+    <w:p>
+      <w:pPr>
+        <w:rPr>
+          <w:sz w:val="28"/>
+          <w:szCs w:val="28"/>
+        </w:rPr>
+      </w:pPr>
+    </w:p>
+    <w:p>
+      <w:pPr>
+        <w:rPr>
+          <w:sz w:val="28"/>
+          <w:szCs w:val="28"/>
+        </w:rPr>
+      </w:pPr>
+      <w:r>
+        <w:rPr>
+          <w:sz w:val="28"/>
+          <w:szCs w:val="28"/>
+        </w:rPr>
+        <w:t xml:space="preserve">Repository: </w:t>
+      </w:r>
+      <w:hyperlink r:id="rId6" w:history="1">
+        <w:r>
+          <w:rPr>
+            <w:rStyle w:val="Hyperlink"/>
+            <w:sz w:val="28"/>
+            <w:szCs w:val="28"/>
+          </w:rPr>
+          <w:t>https://github.com/karrtkk/Assignment2_softwaretesting</w:t>
+        </w:r>
+      </w:hyperlink>
+    </w:p>
+    <w:p>
+      <w:pPr>
+        <w:rPr>
+          <w:sz w:val="28"/>
+          <w:szCs w:val="28"/>
+          <w:lang w:val="en-NZ"/>
+        </w:rPr>
+      </w:pPr>
+      <w:r>
+        <w:rPr>
+          <w:sz w:val="28"/>
+          <w:szCs w:val="28"/>
+          <w:lang w:val="en-NZ"/>
+        </w:rPr>
+        <w:drawing>
+          <wp:inline distT="0" distB="0" distL="0" distR="0" wp14:anchorId="7A03BE37" wp14:editId="5E04D370">
+            <wp:extent cx="5486400" cy="3086100"/>
+            <wp:effectExtent l="0" t="0" r="0" b="0"/>
+            <wp:docPr id="1765630210" name="Picture 2"/>
+            <wp:cNvGraphicFramePr>
+              <a:graphicFrameLocks xmlns:a="http://schemas.openxmlformats.org/drawingml/2006/main" noChangeAspect="1"/>
+            </wp:cNvGraphicFramePr>
+            <a:graphic xmlns:a="http://schemas.openxmlformats.org/drawingml/2006/main">
+              <a:graphicData uri="http://schemas.openxmlformats.org/drawingml/2006/picture">
+                <pic:pic xmlns:pic="http://schemas.openxmlformats.org/drawingml/2006/picture">
+                  <pic:nvPicPr>
+                    <pic:cNvPr id="0" name="Picture 6"/>
+                    <pic:cNvPicPr>
+                      <a:picLocks noChangeAspect="1" noChangeArrowheads="1"/>
+                    </pic:cNvPicPr>
+                  </pic:nvPicPr>
+                  <pic:blipFill>
+                    <a:blip r:embed="rId7">
+                      <a:extLst>
+                        <a:ext uri="{28A0092B-C50C-407E-A947-70E740481C1C}">
+                          <a14:useLocalDpi xmlns:a14="http://schemas.microsoft.com/office/drawing/2010/main" val="0"/>
+                        </a:ext>
+                      </a:extLst>
+                    </a:blip>
+                    <a:srcRect/>
+                    <a:stretch>
+                      <a:fillRect/>
+                    </a:stretch>
+                  </pic:blipFill>
+                  <pic:spPr bwMode="auto">
+                    <a:xfrm>
+                      <a:off x="0" y="0"/>
+                      <a:ext cx="5486400" cy="3086100"/>
+                    </a:xfrm>
+                    <a:prstGeom prst="rect">
+                      <a:avLst/>
+                    </a:prstGeom>
+                    <a:noFill/>
+                    <a:ln>
+                      <a:noFill/>
+                    </a:ln>
+                  </pic:spPr>
+                </pic:pic>
+              </a:graphicData>
+            </a:graphic>
+          </wp:inline>
+        </w:drawing>
+      </w:r>
+    </w:p>
+    <w:p>
+      <w:pPr>
+        <w:rPr>
+          <w:sz w:val="28"/>
+          <w:szCs w:val="28"/>
+        </w:rPr>
+      </w:pPr>
+    </w:p>
+    <w:p>
+      <w:pPr>
+        <w:pStyle w:val="Heading1"/>
+        <w:rPr>
+          <w:color w:val="EE0000"/>
           <w:sz w:val="32"/>
           <w:szCs w:val="32"/>
         </w:rPr>
@@ -77,7 +212,15 @@
           <w:sz w:val="32"/>
           <w:szCs w:val="32"/>
         </w:rPr>
-        <w:t>A ten-pin bowling scorer was implemented and verified with automated unit tests. The suite covers all scoring rules (strike, spare, open frame, and 10th-frame bonuses) and input validation. All tests passed, and coverage reached 100% lines in the final run. Screenshots are embedded once each in the relevant sections.</w:t>
+        <w:t xml:space="preserve">A ten-pin bowling scorer was implemented and verified with automated unit tests. The suite covers all scoring rules (strike, spare, open frame, and 10th-frame bonuses) and input </w:t>
+      </w:r>
+      <w:r>
+        <w:rPr>
+          <w:sz w:val="32"/>
+          <w:szCs w:val="32"/>
+        </w:rPr>
+        <w:lastRenderedPageBreak/>
+        <w:t>validation. All tests passed, and coverage reached 100% lines in the final run. Screenshots are embedded once each in the relevant sections.</w:t>
       </w:r>
     </w:p>
     <w:p>
@@ -267,6 +410,7 @@
           <w:sz w:val="28"/>
           <w:szCs w:val="28"/>
         </w:rPr>
+        <w:lastRenderedPageBreak/>
         <w:drawing>
           <wp:inline distT="0" distB="0" distL="0" distR="0" wp14:anchorId="56F515AA" wp14:editId="134D0349">
             <wp:extent cx="5943600" cy="3343275"/>
@@ -280,379 +424,6 @@
                 <pic:pic xmlns:pic="http://schemas.openxmlformats.org/drawingml/2006/picture">
                   <pic:nvPicPr>
                     <pic:cNvPr id="0" name="b9949fc6-d8c8-4678-b592-8f174001cf0d.png"/>
-                    <pic:cNvPicPr/>
-                  </pic:nvPicPr>
-                  <pic:blipFill>
-                    <a:blip r:embed="rId6"/>
-                    <a:stretch>
-                      <a:fillRect/>
-                    </a:stretch>
-                  </pic:blipFill>
-                  <pic:spPr>
-                    <a:xfrm>
-                      <a:off x="0" y="0"/>
-                      <a:ext cx="5943600" cy="3343275"/>
-                    </a:xfrm>
-                    <a:prstGeom prst="rect">
-                      <a:avLst/>
-                    </a:prstGeom>
-                  </pic:spPr>
-                </pic:pic>
-              </a:graphicData>
-            </a:graphic>
-          </wp:inline>
-        </w:drawing>
-      </w:r>
-    </w:p>
-    <w:p>
-      <w:pPr>
-        <w:jc w:val="center"/>
-        <w:rPr>
-          <w:sz w:val="28"/>
-          <w:szCs w:val="28"/>
-        </w:rPr>
-      </w:pPr>
-      <w:r>
-        <w:rPr>
-          <w:sz w:val="28"/>
-          <w:szCs w:val="28"/>
-        </w:rPr>
-        <w:t>Virtual environment active and pytest/coverage installed in VS Code terminal.</w:t>
-      </w:r>
-    </w:p>
-    <w:p>
-      <w:pPr>
-        <w:pStyle w:val="Heading1"/>
-        <w:rPr>
-          <w:color w:val="EE0000"/>
-          <w:sz w:val="32"/>
-          <w:szCs w:val="32"/>
-        </w:rPr>
-      </w:pPr>
-      <w:r>
-        <w:rPr>
-          <w:color w:val="EE0000"/>
-          <w:sz w:val="32"/>
-          <w:szCs w:val="32"/>
-        </w:rPr>
-        <w:t>5) Unit Test Design &amp; Results</w:t>
-      </w:r>
-    </w:p>
-    <w:p>
-      <w:pPr>
-        <w:rPr>
-          <w:sz w:val="32"/>
-          <w:szCs w:val="32"/>
-        </w:rPr>
-      </w:pPr>
-      <w:r>
-        <w:rPr>
-          <w:sz w:val="32"/>
-          <w:szCs w:val="32"/>
-        </w:rPr>
-        <w:t>Covered cases:</w:t>
-      </w:r>
-      <w:r>
-        <w:rPr>
-          <w:sz w:val="32"/>
-          <w:szCs w:val="32"/>
-        </w:rPr>
-        <w:br/>
-        <w:t>• Gutter game (all zeros)</w:t>
-      </w:r>
-      <w:r>
-        <w:rPr>
-          <w:sz w:val="32"/>
-          <w:szCs w:val="32"/>
-        </w:rPr>
-        <w:br/>
-        <w:t>• All ones</w:t>
-      </w:r>
-      <w:r>
-        <w:rPr>
-          <w:sz w:val="32"/>
-          <w:szCs w:val="32"/>
-        </w:rPr>
-        <w:br/>
-      </w:r>
-      <w:r>
-        <w:rPr>
-          <w:sz w:val="32"/>
-          <w:szCs w:val="32"/>
-        </w:rPr>
-        <w:lastRenderedPageBreak/>
-        <w:t>• One spare followed by a 3</w:t>
-      </w:r>
-      <w:r>
-        <w:rPr>
-          <w:sz w:val="32"/>
-          <w:szCs w:val="32"/>
-        </w:rPr>
-        <w:br/>
-        <w:t>• One strike followed by 3 and 4</w:t>
-      </w:r>
-      <w:r>
-        <w:rPr>
-          <w:sz w:val="32"/>
-          <w:szCs w:val="32"/>
-        </w:rPr>
-        <w:br/>
-        <w:t>• All spares → 150</w:t>
-      </w:r>
-      <w:r>
-        <w:rPr>
-          <w:sz w:val="32"/>
-          <w:szCs w:val="32"/>
-        </w:rPr>
-        <w:br/>
-        <w:t>• Perfect game → 300</w:t>
-      </w:r>
-      <w:r>
-        <w:rPr>
-          <w:sz w:val="32"/>
-          <w:szCs w:val="32"/>
-        </w:rPr>
-        <w:br/>
-        <w:t xml:space="preserve">• Regular </w:t>
-      </w:r>
-      <w:proofErr w:type="gramStart"/>
-      <w:r>
-        <w:rPr>
-          <w:sz w:val="32"/>
-          <w:szCs w:val="32"/>
-        </w:rPr>
-        <w:t>no</w:t>
-      </w:r>
-      <w:proofErr w:type="gramEnd"/>
-      <w:r>
-        <w:rPr>
-          <w:sz w:val="32"/>
-          <w:szCs w:val="32"/>
-        </w:rPr>
-        <w:t xml:space="preserve">-marks </w:t>
-      </w:r>
-      <w:proofErr w:type="gramStart"/>
-      <w:r>
-        <w:rPr>
-          <w:sz w:val="32"/>
-          <w:szCs w:val="32"/>
-        </w:rPr>
-        <w:t>game →</w:t>
-      </w:r>
-      <w:proofErr w:type="gramEnd"/>
-      <w:r>
-        <w:rPr>
-          <w:sz w:val="32"/>
-          <w:szCs w:val="32"/>
-        </w:rPr>
-        <w:t xml:space="preserve"> 72</w:t>
-      </w:r>
-      <w:r>
-        <w:rPr>
-          <w:sz w:val="32"/>
-          <w:szCs w:val="32"/>
-        </w:rPr>
-        <w:br/>
-        <w:t>• Mixed example from brief → 190</w:t>
-      </w:r>
-    </w:p>
-    <w:p>
-      <w:pPr>
-        <w:rPr>
-          <w:sz w:val="32"/>
-          <w:szCs w:val="32"/>
-        </w:rPr>
-      </w:pPr>
-      <w:r>
-        <w:rPr>
-          <w:sz w:val="32"/>
-          <w:szCs w:val="32"/>
-        </w:rPr>
-        <w:t>Scenario runner output:</w:t>
-      </w:r>
-    </w:p>
-    <w:p>
-      <w:pPr>
-        <w:rPr>
-          <w:sz w:val="32"/>
-          <w:szCs w:val="32"/>
-        </w:rPr>
-      </w:pPr>
-    </w:p>
-    <w:p>
-      <w:pPr>
-        <w:jc w:val="center"/>
-        <w:rPr>
-          <w:sz w:val="32"/>
-          <w:szCs w:val="32"/>
-        </w:rPr>
-      </w:pPr>
-      <w:r>
-        <w:rPr>
-          <w:noProof/>
-          <w:sz w:val="32"/>
-          <w:szCs w:val="32"/>
-        </w:rPr>
-        <w:drawing>
-          <wp:inline distT="0" distB="0" distL="0" distR="0" wp14:anchorId="0C83C9E9" wp14:editId="36E5A093">
-            <wp:extent cx="5943600" cy="3343275"/>
-            <wp:effectExtent l="0" t="0" r="0" b="0"/>
-            <wp:docPr id="2" name="Picture 2"/>
-            <wp:cNvGraphicFramePr>
-              <a:graphicFrameLocks xmlns:a="http://schemas.openxmlformats.org/drawingml/2006/main" noChangeAspect="1"/>
-            </wp:cNvGraphicFramePr>
-            <a:graphic xmlns:a="http://schemas.openxmlformats.org/drawingml/2006/main">
-              <a:graphicData uri="http://schemas.openxmlformats.org/drawingml/2006/picture">
-                <pic:pic xmlns:pic="http://schemas.openxmlformats.org/drawingml/2006/picture">
-                  <pic:nvPicPr>
-                    <pic:cNvPr id="0" name="Screenshot (299).png"/>
-                    <pic:cNvPicPr/>
-                  </pic:nvPicPr>
-                  <pic:blipFill>
-                    <a:blip r:embed="rId7"/>
-                    <a:stretch>
-                      <a:fillRect/>
-                    </a:stretch>
-                  </pic:blipFill>
-                  <pic:spPr>
-                    <a:xfrm>
-                      <a:off x="0" y="0"/>
-                      <a:ext cx="5943600" cy="3343275"/>
-                    </a:xfrm>
-                    <a:prstGeom prst="rect">
-                      <a:avLst/>
-                    </a:prstGeom>
-                  </pic:spPr>
-                </pic:pic>
-              </a:graphicData>
-            </a:graphic>
-          </wp:inline>
-        </w:drawing>
-      </w:r>
-    </w:p>
-    <w:p>
-      <w:pPr>
-        <w:jc w:val="center"/>
-        <w:rPr>
-          <w:sz w:val="32"/>
-          <w:szCs w:val="32"/>
-        </w:rPr>
-      </w:pPr>
-      <w:r>
-        <w:rPr>
-          <w:sz w:val="32"/>
-          <w:szCs w:val="32"/>
-        </w:rPr>
-        <w:t>Output of run_scenarios.py showing scenario totals and checks.</w:t>
-      </w:r>
-    </w:p>
-    <w:p>
-      <w:pPr>
-        <w:rPr>
-          <w:sz w:val="32"/>
-          <w:szCs w:val="32"/>
-        </w:rPr>
-      </w:pPr>
-    </w:p>
-    <w:p>
-      <w:pPr>
-        <w:rPr>
-          <w:sz w:val="32"/>
-          <w:szCs w:val="32"/>
-        </w:rPr>
-      </w:pPr>
-    </w:p>
-    <w:p>
-      <w:pPr>
-        <w:rPr>
-          <w:sz w:val="32"/>
-          <w:szCs w:val="32"/>
-        </w:rPr>
-      </w:pPr>
-    </w:p>
-    <w:p>
-      <w:pPr>
-        <w:rPr>
-          <w:sz w:val="32"/>
-          <w:szCs w:val="32"/>
-        </w:rPr>
-      </w:pPr>
-    </w:p>
-    <w:p>
-      <w:pPr>
-        <w:rPr>
-          <w:sz w:val="32"/>
-          <w:szCs w:val="32"/>
-        </w:rPr>
-      </w:pPr>
-    </w:p>
-    <w:p>
-      <w:pPr>
-        <w:rPr>
-          <w:sz w:val="32"/>
-          <w:szCs w:val="32"/>
-        </w:rPr>
-      </w:pPr>
-    </w:p>
-    <w:p>
-      <w:pPr>
-        <w:rPr>
-          <w:sz w:val="32"/>
-          <w:szCs w:val="32"/>
-        </w:rPr>
-      </w:pPr>
-      <w:proofErr w:type="spellStart"/>
-      <w:r>
-        <w:rPr>
-          <w:sz w:val="32"/>
-          <w:szCs w:val="32"/>
-        </w:rPr>
-        <w:t>pytest</w:t>
-      </w:r>
-      <w:proofErr w:type="spellEnd"/>
-      <w:r>
-        <w:rPr>
-          <w:sz w:val="32"/>
-          <w:szCs w:val="32"/>
-        </w:rPr>
-        <w:t xml:space="preserve"> results:</w:t>
-      </w:r>
-    </w:p>
-    <w:p>
-      <w:pPr>
-        <w:rPr>
-          <w:sz w:val="32"/>
-          <w:szCs w:val="32"/>
-        </w:rPr>
-      </w:pPr>
-    </w:p>
-    <w:p>
-      <w:pPr>
-        <w:jc w:val="center"/>
-        <w:rPr>
-          <w:sz w:val="32"/>
-          <w:szCs w:val="32"/>
-        </w:rPr>
-      </w:pPr>
-      <w:r>
-        <w:rPr>
-          <w:noProof/>
-          <w:sz w:val="32"/>
-          <w:szCs w:val="32"/>
-        </w:rPr>
-        <w:drawing>
-          <wp:inline distT="0" distB="0" distL="0" distR="0" wp14:anchorId="224DF255" wp14:editId="235672EF">
-            <wp:extent cx="5943600" cy="3343275"/>
-            <wp:effectExtent l="0" t="0" r="0" b="0"/>
-            <wp:docPr id="3" name="Picture 3"/>
-            <wp:cNvGraphicFramePr>
-              <a:graphicFrameLocks xmlns:a="http://schemas.openxmlformats.org/drawingml/2006/main" noChangeAspect="1"/>
-            </wp:cNvGraphicFramePr>
-            <a:graphic xmlns:a="http://schemas.openxmlformats.org/drawingml/2006/main">
-              <a:graphicData uri="http://schemas.openxmlformats.org/drawingml/2006/picture">
-                <pic:pic xmlns:pic="http://schemas.openxmlformats.org/drawingml/2006/picture">
-                  <pic:nvPicPr>
-                    <pic:cNvPr id="0" name="Screenshot (303).png"/>
                     <pic:cNvPicPr/>
                   </pic:nvPicPr>
                   <pic:blipFill>
@@ -681,16 +452,16 @@
       <w:pPr>
         <w:jc w:val="center"/>
         <w:rPr>
-          <w:sz w:val="32"/>
-          <w:szCs w:val="32"/>
+          <w:sz w:val="28"/>
+          <w:szCs w:val="28"/>
         </w:rPr>
       </w:pPr>
       <w:r>
         <w:rPr>
-          <w:sz w:val="32"/>
-          <w:szCs w:val="32"/>
-        </w:rPr>
-        <w:t>pytest run with all tests passing.</w:t>
+          <w:sz w:val="28"/>
+          <w:szCs w:val="28"/>
+        </w:rPr>
+        <w:t>Virtual environment active and pytest/coverage installed in VS Code terminal.</w:t>
       </w:r>
     </w:p>
     <w:p>
@@ -702,73 +473,13 @@
           <w:szCs w:val="32"/>
         </w:rPr>
       </w:pPr>
-    </w:p>
-    <w:p>
-      <w:pPr>
-        <w:pStyle w:val="Heading1"/>
+      <w:r>
         <w:rPr>
           <w:color w:val="EE0000"/>
           <w:sz w:val="32"/>
           <w:szCs w:val="32"/>
         </w:rPr>
-      </w:pPr>
-    </w:p>
-    <w:p>
-      <w:pPr>
-        <w:pStyle w:val="Heading1"/>
-        <w:rPr>
-          <w:color w:val="EE0000"/>
-          <w:sz w:val="32"/>
-          <w:szCs w:val="32"/>
-        </w:rPr>
-      </w:pPr>
-    </w:p>
-    <w:p>
-      <w:pPr>
-        <w:pStyle w:val="Heading1"/>
-        <w:rPr>
-          <w:color w:val="EE0000"/>
-          <w:sz w:val="32"/>
-          <w:szCs w:val="32"/>
-        </w:rPr>
-      </w:pPr>
-    </w:p>
-    <w:p>
-      <w:pPr>
-        <w:pStyle w:val="Heading1"/>
-        <w:rPr>
-          <w:color w:val="EE0000"/>
-          <w:sz w:val="32"/>
-          <w:szCs w:val="32"/>
-        </w:rPr>
-      </w:pPr>
-    </w:p>
-    <w:p>
-      <w:pPr>
-        <w:pStyle w:val="Heading1"/>
-        <w:rPr>
-          <w:color w:val="EE0000"/>
-          <w:sz w:val="32"/>
-          <w:szCs w:val="32"/>
-        </w:rPr>
-      </w:pPr>
-    </w:p>
-    <w:p>
-      <w:pPr>
-        <w:pStyle w:val="Heading1"/>
-        <w:rPr>
-          <w:color w:val="EE0000"/>
-          <w:sz w:val="32"/>
-          <w:szCs w:val="32"/>
-        </w:rPr>
-      </w:pPr>
-      <w:r>
-        <w:rPr>
-          <w:color w:val="EE0000"/>
-          <w:sz w:val="32"/>
-          <w:szCs w:val="32"/>
-        </w:rPr>
-        <w:t>6) Coverage</w:t>
+        <w:t>5) Unit Test Design &amp; Results</w:t>
       </w:r>
     </w:p>
     <w:p>
@@ -783,7 +494,63 @@
           <w:sz w:val="32"/>
           <w:szCs w:val="32"/>
         </w:rPr>
-        <w:t xml:space="preserve">Coverage </w:t>
+        <w:t>Covered cases:</w:t>
+      </w:r>
+      <w:r>
+        <w:rPr>
+          <w:sz w:val="32"/>
+          <w:szCs w:val="32"/>
+        </w:rPr>
+        <w:br/>
+        <w:t>• Gutter game (all zeros)</w:t>
+      </w:r>
+      <w:r>
+        <w:rPr>
+          <w:sz w:val="32"/>
+          <w:szCs w:val="32"/>
+        </w:rPr>
+        <w:br/>
+        <w:t>• All ones</w:t>
+      </w:r>
+      <w:r>
+        <w:rPr>
+          <w:sz w:val="32"/>
+          <w:szCs w:val="32"/>
+        </w:rPr>
+        <w:br/>
+        <w:t>• One spare followed by a 3</w:t>
+      </w:r>
+      <w:r>
+        <w:rPr>
+          <w:sz w:val="32"/>
+          <w:szCs w:val="32"/>
+        </w:rPr>
+        <w:br/>
+        <w:t>• One strike followed by 3 and 4</w:t>
+      </w:r>
+      <w:r>
+        <w:rPr>
+          <w:sz w:val="32"/>
+          <w:szCs w:val="32"/>
+        </w:rPr>
+        <w:br/>
+        <w:t>• All spares → 150</w:t>
+      </w:r>
+      <w:r>
+        <w:rPr>
+          <w:sz w:val="32"/>
+          <w:szCs w:val="32"/>
+        </w:rPr>
+        <w:br/>
+        <w:t>• Perfect game → 300</w:t>
+      </w:r>
+      <w:r>
+        <w:rPr>
+          <w:sz w:val="32"/>
+          <w:szCs w:val="32"/>
+        </w:rPr>
+        <w:br/>
+        <w:t xml:space="preserve">• Regular </w:t>
       </w:r>
       <w:proofErr w:type="gramStart"/>
       <w:r>
@@ -791,7 +558,7 @@
           <w:sz w:val="32"/>
           <w:szCs w:val="32"/>
         </w:rPr>
-        <w:t>result</w:t>
+        <w:t>no</w:t>
       </w:r>
       <w:proofErr w:type="gramEnd"/>
       <w:r>
@@ -799,7 +566,31 @@
           <w:sz w:val="32"/>
           <w:szCs w:val="32"/>
         </w:rPr>
-        <w:t xml:space="preserve"> for bowling_game.py:</w:t>
+        <w:t xml:space="preserve">-marks </w:t>
+      </w:r>
+      <w:proofErr w:type="gramStart"/>
+      <w:r>
+        <w:rPr>
+          <w:sz w:val="32"/>
+          <w:szCs w:val="32"/>
+        </w:rPr>
+        <w:t>game →</w:t>
+      </w:r>
+      <w:proofErr w:type="gramEnd"/>
+      <w:r>
+        <w:rPr>
+          <w:sz w:val="32"/>
+          <w:szCs w:val="32"/>
+        </w:rPr>
+        <w:t xml:space="preserve"> 72</w:t>
+      </w:r>
+      <w:r>
+        <w:rPr>
+          <w:sz w:val="32"/>
+          <w:szCs w:val="32"/>
+        </w:rPr>
+        <w:br/>
+        <w:t>• Mixed example from brief → 190</w:t>
       </w:r>
     </w:p>
     <w:p>
@@ -809,9 +600,24 @@
           <w:szCs w:val="32"/>
         </w:rPr>
       </w:pPr>
+      <w:r>
+        <w:rPr>
+          <w:sz w:val="32"/>
+          <w:szCs w:val="32"/>
+        </w:rPr>
+        <w:t>Scenario runner output:</w:t>
+      </w:r>
     </w:p>
     <w:p>
       <w:pPr>
+        <w:rPr>
+          <w:sz w:val="32"/>
+          <w:szCs w:val="32"/>
+        </w:rPr>
+      </w:pPr>
+    </w:p>
+    <w:p>
+      <w:pPr>
         <w:jc w:val="center"/>
         <w:rPr>
           <w:sz w:val="32"/>
@@ -824,11 +630,12 @@
           <w:sz w:val="32"/>
           <w:szCs w:val="32"/>
         </w:rPr>
+        <w:lastRenderedPageBreak/>
         <w:drawing>
-          <wp:inline distT="0" distB="0" distL="0" distR="0" wp14:anchorId="4683FC50" wp14:editId="50735976">
+          <wp:inline distT="0" distB="0" distL="0" distR="0" wp14:anchorId="0C83C9E9" wp14:editId="36E5A093">
             <wp:extent cx="5943600" cy="3343275"/>
             <wp:effectExtent l="0" t="0" r="0" b="0"/>
-            <wp:docPr id="4" name="Picture 4"/>
+            <wp:docPr id="2" name="Picture 2"/>
             <wp:cNvGraphicFramePr>
               <a:graphicFrameLocks xmlns:a="http://schemas.openxmlformats.org/drawingml/2006/main" noChangeAspect="1"/>
             </wp:cNvGraphicFramePr>
@@ -836,7 +643,7 @@
               <a:graphicData uri="http://schemas.openxmlformats.org/drawingml/2006/picture">
                 <pic:pic xmlns:pic="http://schemas.openxmlformats.org/drawingml/2006/picture">
                   <pic:nvPicPr>
-                    <pic:cNvPr id="0" name="Screenshot (304).png"/>
+                    <pic:cNvPr id="0" name="Screenshot (299).png"/>
                     <pic:cNvPicPr/>
                   </pic:nvPicPr>
                   <pic:blipFill>
@@ -860,31 +667,93 @@
           </wp:inline>
         </w:drawing>
       </w:r>
+    </w:p>
+    <w:p>
+      <w:pPr>
+        <w:jc w:val="center"/>
+        <w:rPr>
+          <w:sz w:val="32"/>
+          <w:szCs w:val="32"/>
+        </w:rPr>
+      </w:pPr>
       <w:r>
         <w:rPr>
           <w:sz w:val="32"/>
           <w:szCs w:val="32"/>
         </w:rPr>
-        <w:t>Coverage table for bowling_game.py with 100% lines.</w:t>
+        <w:t>Output of run_scenarios.py showing scenario totals and checks.</w:t>
       </w:r>
     </w:p>
     <w:p>
       <w:pPr>
-        <w:pStyle w:val="Heading1"/>
-        <w:rPr>
-          <w:color w:val="EE0000"/>
-          <w:sz w:val="32"/>
-          <w:szCs w:val="32"/>
-        </w:rPr>
-      </w:pPr>
+        <w:rPr>
+          <w:sz w:val="32"/>
+          <w:szCs w:val="32"/>
+        </w:rPr>
+      </w:pPr>
+    </w:p>
+    <w:p>
+      <w:pPr>
+        <w:rPr>
+          <w:sz w:val="32"/>
+          <w:szCs w:val="32"/>
+        </w:rPr>
+      </w:pPr>
+    </w:p>
+    <w:p>
+      <w:pPr>
+        <w:rPr>
+          <w:sz w:val="32"/>
+          <w:szCs w:val="32"/>
+        </w:rPr>
+      </w:pPr>
+    </w:p>
+    <w:p>
+      <w:pPr>
+        <w:rPr>
+          <w:sz w:val="32"/>
+          <w:szCs w:val="32"/>
+        </w:rPr>
+      </w:pPr>
+    </w:p>
+    <w:p>
+      <w:pPr>
+        <w:rPr>
+          <w:sz w:val="32"/>
+          <w:szCs w:val="32"/>
+        </w:rPr>
+      </w:pPr>
+    </w:p>
+    <w:p>
+      <w:pPr>
+        <w:rPr>
+          <w:sz w:val="32"/>
+          <w:szCs w:val="32"/>
+        </w:rPr>
+      </w:pPr>
+    </w:p>
+    <w:p>
+      <w:pPr>
+        <w:rPr>
+          <w:sz w:val="32"/>
+          <w:szCs w:val="32"/>
+        </w:rPr>
+      </w:pPr>
+      <w:proofErr w:type="spellStart"/>
       <w:r>
         <w:rPr>
-          <w:color w:val="EE0000"/>
-          <w:sz w:val="32"/>
-          <w:szCs w:val="32"/>
-        </w:rPr>
-        <w:lastRenderedPageBreak/>
-        <w:t xml:space="preserve">7) Documentation </w:t>
+          <w:sz w:val="32"/>
+          <w:szCs w:val="32"/>
+        </w:rPr>
+        <w:t>pytest</w:t>
+      </w:r>
+      <w:proofErr w:type="spellEnd"/>
+      <w:r>
+        <w:rPr>
+          <w:sz w:val="32"/>
+          <w:szCs w:val="32"/>
+        </w:rPr>
+        <w:t xml:space="preserve"> results:</w:t>
       </w:r>
     </w:p>
     <w:p>
@@ -894,24 +763,9 @@
           <w:szCs w:val="32"/>
         </w:rPr>
       </w:pPr>
-      <w:r>
-        <w:rPr>
-          <w:sz w:val="32"/>
-          <w:szCs w:val="32"/>
-        </w:rPr>
-        <w:t>Generated API docs (HTML) for the module:</w:t>
-      </w:r>
     </w:p>
     <w:p>
       <w:pPr>
-        <w:rPr>
-          <w:sz w:val="32"/>
-          <w:szCs w:val="32"/>
-        </w:rPr>
-      </w:pPr>
-    </w:p>
-    <w:p>
-      <w:pPr>
         <w:jc w:val="center"/>
         <w:rPr>
           <w:sz w:val="32"/>
@@ -924,11 +778,12 @@
           <w:sz w:val="32"/>
           <w:szCs w:val="32"/>
         </w:rPr>
+        <w:lastRenderedPageBreak/>
         <w:drawing>
-          <wp:inline distT="0" distB="0" distL="0" distR="0" wp14:anchorId="743BD9E2" wp14:editId="3722A106">
-            <wp:extent cx="5943600" cy="3182302"/>
+          <wp:inline distT="0" distB="0" distL="0" distR="0" wp14:anchorId="224DF255" wp14:editId="235672EF">
+            <wp:extent cx="5943600" cy="3343275"/>
             <wp:effectExtent l="0" t="0" r="0" b="0"/>
-            <wp:docPr id="5" name="Picture 5"/>
+            <wp:docPr id="3" name="Picture 3"/>
             <wp:cNvGraphicFramePr>
               <a:graphicFrameLocks xmlns:a="http://schemas.openxmlformats.org/drawingml/2006/main" noChangeAspect="1"/>
             </wp:cNvGraphicFramePr>
@@ -936,7 +791,7 @@
               <a:graphicData uri="http://schemas.openxmlformats.org/drawingml/2006/picture">
                 <pic:pic xmlns:pic="http://schemas.openxmlformats.org/drawingml/2006/picture">
                   <pic:nvPicPr>
-                    <pic:cNvPr id="0" name="Screenshot (302).png"/>
+                    <pic:cNvPr id="0" name="Screenshot (303).png"/>
                     <pic:cNvPicPr/>
                   </pic:nvPicPr>
                   <pic:blipFill>
@@ -948,7 +803,7 @@
                   <pic:spPr>
                     <a:xfrm>
                       <a:off x="0" y="0"/>
-                      <a:ext cx="5943600" cy="3182302"/>
+                      <a:ext cx="5943600" cy="3343275"/>
                     </a:xfrm>
                     <a:prstGeom prst="rect">
                       <a:avLst/>
@@ -974,7 +829,7 @@
           <w:sz w:val="32"/>
           <w:szCs w:val="32"/>
         </w:rPr>
-        <w:t>API docs page header (docs/bowling_game.html) opened in browser.</w:t>
+        <w:t>pytest run with all tests passing.</w:t>
       </w:r>
     </w:p>
     <w:p>
@@ -1036,13 +891,23 @@
           <w:szCs w:val="32"/>
         </w:rPr>
       </w:pPr>
+    </w:p>
+    <w:p>
+      <w:pPr>
+        <w:pStyle w:val="Heading1"/>
+        <w:rPr>
+          <w:color w:val="EE0000"/>
+          <w:sz w:val="32"/>
+          <w:szCs w:val="32"/>
+        </w:rPr>
+      </w:pPr>
       <w:r>
         <w:rPr>
           <w:color w:val="EE0000"/>
           <w:sz w:val="32"/>
           <w:szCs w:val="32"/>
         </w:rPr>
-        <w:t>8) Implementation: Key Code Views</w:t>
+        <w:t>6) Coverage</w:t>
       </w:r>
     </w:p>
     <w:p>
@@ -1057,7 +922,23 @@
           <w:sz w:val="32"/>
           <w:szCs w:val="32"/>
         </w:rPr>
-        <w:t>Class top (__init__ and roll):</w:t>
+        <w:t xml:space="preserve">Coverage </w:t>
+      </w:r>
+      <w:proofErr w:type="gramStart"/>
+      <w:r>
+        <w:rPr>
+          <w:sz w:val="32"/>
+          <w:szCs w:val="32"/>
+        </w:rPr>
+        <w:t>result</w:t>
+      </w:r>
+      <w:proofErr w:type="gramEnd"/>
+      <w:r>
+        <w:rPr>
+          <w:sz w:val="32"/>
+          <w:szCs w:val="32"/>
+        </w:rPr>
+        <w:t xml:space="preserve"> for bowling_game.py:</w:t>
       </w:r>
     </w:p>
     <w:p>
@@ -1083,10 +964,10 @@
           <w:szCs w:val="32"/>
         </w:rPr>
         <w:drawing>
-          <wp:inline distT="0" distB="0" distL="0" distR="0" wp14:anchorId="468828A3" wp14:editId="708BDDAA">
+          <wp:inline distT="0" distB="0" distL="0" distR="0" wp14:anchorId="4683FC50" wp14:editId="50735976">
             <wp:extent cx="5943600" cy="3343275"/>
             <wp:effectExtent l="0" t="0" r="0" b="0"/>
-            <wp:docPr id="6" name="Picture 6"/>
+            <wp:docPr id="4" name="Picture 4"/>
             <wp:cNvGraphicFramePr>
               <a:graphicFrameLocks xmlns:a="http://schemas.openxmlformats.org/drawingml/2006/main" noChangeAspect="1"/>
             </wp:cNvGraphicFramePr>
@@ -1094,7 +975,7 @@
               <a:graphicData uri="http://schemas.openxmlformats.org/drawingml/2006/picture">
                 <pic:pic xmlns:pic="http://schemas.openxmlformats.org/drawingml/2006/picture">
                   <pic:nvPicPr>
-                    <pic:cNvPr id="0" name="Screenshot (300).png"/>
+                    <pic:cNvPr id="0" name="Screenshot (304).png"/>
                     <pic:cNvPicPr/>
                   </pic:nvPicPr>
                   <pic:blipFill>
@@ -1118,77 +999,30 @@
           </wp:inline>
         </w:drawing>
       </w:r>
-    </w:p>
-    <w:p>
-      <w:pPr>
-        <w:jc w:val="center"/>
-        <w:rPr>
-          <w:sz w:val="32"/>
-          <w:szCs w:val="32"/>
-        </w:rPr>
-      </w:pPr>
       <w:r>
         <w:rPr>
           <w:sz w:val="32"/>
           <w:szCs w:val="32"/>
         </w:rPr>
-        <w:t xml:space="preserve">Top of bowling_game.py showing class, __init__, and </w:t>
-      </w:r>
-      <w:proofErr w:type="gramStart"/>
-      <w:r>
-        <w:rPr>
-          <w:sz w:val="32"/>
-          <w:szCs w:val="32"/>
-        </w:rPr>
-        <w:t>roll(</w:t>
-      </w:r>
-      <w:proofErr w:type="gramEnd"/>
-      <w:r>
-        <w:rPr>
-          <w:sz w:val="32"/>
-          <w:szCs w:val="32"/>
-        </w:rPr>
-        <w:t>).</w:t>
+        <w:t>Coverage table for bowling_game.py with 100% lines.</w:t>
       </w:r>
     </w:p>
     <w:p>
       <w:pPr>
-        <w:rPr>
-          <w:sz w:val="32"/>
-          <w:szCs w:val="32"/>
-        </w:rPr>
-      </w:pPr>
-    </w:p>
-    <w:p>
-      <w:pPr>
-        <w:rPr>
+        <w:pStyle w:val="Heading1"/>
+        <w:rPr>
+          <w:color w:val="EE0000"/>
           <w:sz w:val="32"/>
           <w:szCs w:val="32"/>
         </w:rPr>
       </w:pPr>
       <w:r>
         <w:rPr>
-          <w:sz w:val="32"/>
-          <w:szCs w:val="32"/>
-        </w:rPr>
-        <w:lastRenderedPageBreak/>
-        <w:t xml:space="preserve">Full </w:t>
-      </w:r>
-      <w:proofErr w:type="gramStart"/>
-      <w:r>
-        <w:rPr>
-          <w:sz w:val="32"/>
-          <w:szCs w:val="32"/>
-        </w:rPr>
-        <w:t>score(</w:t>
-      </w:r>
-      <w:proofErr w:type="gramEnd"/>
-      <w:r>
-        <w:rPr>
-          <w:sz w:val="32"/>
-          <w:szCs w:val="32"/>
-        </w:rPr>
-        <w:t>) function:</w:t>
+          <w:color w:val="EE0000"/>
+          <w:sz w:val="32"/>
+          <w:szCs w:val="32"/>
+        </w:rPr>
+        <w:t xml:space="preserve">7) Documentation </w:t>
       </w:r>
     </w:p>
     <w:p>
@@ -1198,9 +1032,24 @@
           <w:szCs w:val="32"/>
         </w:rPr>
       </w:pPr>
+      <w:r>
+        <w:rPr>
+          <w:sz w:val="32"/>
+          <w:szCs w:val="32"/>
+        </w:rPr>
+        <w:t>Generated API docs (HTML) for the module:</w:t>
+      </w:r>
     </w:p>
     <w:p>
       <w:pPr>
+        <w:rPr>
+          <w:sz w:val="32"/>
+          <w:szCs w:val="32"/>
+        </w:rPr>
+      </w:pPr>
+    </w:p>
+    <w:p>
+      <w:pPr>
         <w:jc w:val="center"/>
         <w:rPr>
           <w:sz w:val="32"/>
@@ -1213,11 +1062,12 @@
           <w:sz w:val="32"/>
           <w:szCs w:val="32"/>
         </w:rPr>
+        <w:lastRenderedPageBreak/>
         <w:drawing>
-          <wp:inline distT="0" distB="0" distL="0" distR="0" wp14:anchorId="40C3A48A" wp14:editId="2C8C1D9F">
-            <wp:extent cx="5943600" cy="3343275"/>
+          <wp:inline distT="0" distB="0" distL="0" distR="0" wp14:anchorId="743BD9E2" wp14:editId="3722A106">
+            <wp:extent cx="5943600" cy="3182302"/>
             <wp:effectExtent l="0" t="0" r="0" b="0"/>
-            <wp:docPr id="7" name="Picture 7"/>
+            <wp:docPr id="5" name="Picture 5"/>
             <wp:cNvGraphicFramePr>
               <a:graphicFrameLocks xmlns:a="http://schemas.openxmlformats.org/drawingml/2006/main" noChangeAspect="1"/>
             </wp:cNvGraphicFramePr>
@@ -1225,11 +1075,170 @@
               <a:graphicData uri="http://schemas.openxmlformats.org/drawingml/2006/picture">
                 <pic:pic xmlns:pic="http://schemas.openxmlformats.org/drawingml/2006/picture">
                   <pic:nvPicPr>
-                    <pic:cNvPr id="0" name="Screenshot (305).png"/>
+                    <pic:cNvPr id="0" name="Screenshot (302).png"/>
                     <pic:cNvPicPr/>
                   </pic:nvPicPr>
                   <pic:blipFill>
                     <a:blip r:embed="rId12"/>
+                    <a:stretch>
+                      <a:fillRect/>
+                    </a:stretch>
+                  </pic:blipFill>
+                  <pic:spPr>
+                    <a:xfrm>
+                      <a:off x="0" y="0"/>
+                      <a:ext cx="5943600" cy="3182302"/>
+                    </a:xfrm>
+                    <a:prstGeom prst="rect">
+                      <a:avLst/>
+                    </a:prstGeom>
+                  </pic:spPr>
+                </pic:pic>
+              </a:graphicData>
+            </a:graphic>
+          </wp:inline>
+        </w:drawing>
+      </w:r>
+    </w:p>
+    <w:p>
+      <w:pPr>
+        <w:jc w:val="center"/>
+        <w:rPr>
+          <w:sz w:val="32"/>
+          <w:szCs w:val="32"/>
+        </w:rPr>
+      </w:pPr>
+      <w:r>
+        <w:rPr>
+          <w:sz w:val="32"/>
+          <w:szCs w:val="32"/>
+        </w:rPr>
+        <w:t>API docs page header (docs/bowling_game.html) opened in browser.</w:t>
+      </w:r>
+    </w:p>
+    <w:p>
+      <w:pPr>
+        <w:pStyle w:val="Heading1"/>
+        <w:rPr>
+          <w:color w:val="EE0000"/>
+          <w:sz w:val="32"/>
+          <w:szCs w:val="32"/>
+        </w:rPr>
+      </w:pPr>
+    </w:p>
+    <w:p>
+      <w:pPr>
+        <w:pStyle w:val="Heading1"/>
+        <w:rPr>
+          <w:color w:val="EE0000"/>
+          <w:sz w:val="32"/>
+          <w:szCs w:val="32"/>
+        </w:rPr>
+      </w:pPr>
+    </w:p>
+    <w:p>
+      <w:pPr>
+        <w:pStyle w:val="Heading1"/>
+        <w:rPr>
+          <w:color w:val="EE0000"/>
+          <w:sz w:val="32"/>
+          <w:szCs w:val="32"/>
+        </w:rPr>
+      </w:pPr>
+    </w:p>
+    <w:p>
+      <w:pPr>
+        <w:pStyle w:val="Heading1"/>
+        <w:rPr>
+          <w:color w:val="EE0000"/>
+          <w:sz w:val="32"/>
+          <w:szCs w:val="32"/>
+        </w:rPr>
+      </w:pPr>
+    </w:p>
+    <w:p>
+      <w:pPr>
+        <w:pStyle w:val="Heading1"/>
+        <w:rPr>
+          <w:color w:val="EE0000"/>
+          <w:sz w:val="32"/>
+          <w:szCs w:val="32"/>
+        </w:rPr>
+      </w:pPr>
+    </w:p>
+    <w:p>
+      <w:pPr>
+        <w:pStyle w:val="Heading1"/>
+        <w:rPr>
+          <w:color w:val="EE0000"/>
+          <w:sz w:val="32"/>
+          <w:szCs w:val="32"/>
+        </w:rPr>
+      </w:pPr>
+      <w:r>
+        <w:rPr>
+          <w:color w:val="EE0000"/>
+          <w:sz w:val="32"/>
+          <w:szCs w:val="32"/>
+        </w:rPr>
+        <w:t>8) Implementation: Key Code Views</w:t>
+      </w:r>
+    </w:p>
+    <w:p>
+      <w:pPr>
+        <w:rPr>
+          <w:sz w:val="32"/>
+          <w:szCs w:val="32"/>
+        </w:rPr>
+      </w:pPr>
+      <w:r>
+        <w:rPr>
+          <w:sz w:val="32"/>
+          <w:szCs w:val="32"/>
+        </w:rPr>
+        <w:t>Class top (__init__ and roll):</w:t>
+      </w:r>
+    </w:p>
+    <w:p>
+      <w:pPr>
+        <w:rPr>
+          <w:sz w:val="32"/>
+          <w:szCs w:val="32"/>
+        </w:rPr>
+      </w:pPr>
+    </w:p>
+    <w:p>
+      <w:pPr>
+        <w:jc w:val="center"/>
+        <w:rPr>
+          <w:sz w:val="32"/>
+          <w:szCs w:val="32"/>
+        </w:rPr>
+      </w:pPr>
+      <w:r>
+        <w:rPr>
+          <w:noProof/>
+          <w:sz w:val="32"/>
+          <w:szCs w:val="32"/>
+        </w:rPr>
+        <w:lastRenderedPageBreak/>
+        <w:drawing>
+          <wp:inline distT="0" distB="0" distL="0" distR="0" wp14:anchorId="468828A3" wp14:editId="708BDDAA">
+            <wp:extent cx="5943600" cy="3343275"/>
+            <wp:effectExtent l="0" t="0" r="0" b="0"/>
+            <wp:docPr id="6" name="Picture 6"/>
+            <wp:cNvGraphicFramePr>
+              <a:graphicFrameLocks xmlns:a="http://schemas.openxmlformats.org/drawingml/2006/main" noChangeAspect="1"/>
+            </wp:cNvGraphicFramePr>
+            <a:graphic xmlns:a="http://schemas.openxmlformats.org/drawingml/2006/main">
+              <a:graphicData uri="http://schemas.openxmlformats.org/drawingml/2006/picture">
+                <pic:pic xmlns:pic="http://schemas.openxmlformats.org/drawingml/2006/picture">
+                  <pic:nvPicPr>
+                    <pic:cNvPr id="0" name="Screenshot (300).png"/>
+                    <pic:cNvPicPr/>
+                  </pic:nvPicPr>
+                  <pic:blipFill>
+                    <a:blip r:embed="rId13"/>
                     <a:stretch>
                       <a:fillRect/>
                     </a:stretch>
@@ -1263,6 +1272,137 @@
           <w:sz w:val="32"/>
           <w:szCs w:val="32"/>
         </w:rPr>
+        <w:t xml:space="preserve">Top of bowling_game.py showing class, __init__, and </w:t>
+      </w:r>
+      <w:proofErr w:type="gramStart"/>
+      <w:r>
+        <w:rPr>
+          <w:sz w:val="32"/>
+          <w:szCs w:val="32"/>
+        </w:rPr>
+        <w:t>roll(</w:t>
+      </w:r>
+      <w:proofErr w:type="gramEnd"/>
+      <w:r>
+        <w:rPr>
+          <w:sz w:val="32"/>
+          <w:szCs w:val="32"/>
+        </w:rPr>
+        <w:t>).</w:t>
+      </w:r>
+    </w:p>
+    <w:p>
+      <w:pPr>
+        <w:rPr>
+          <w:sz w:val="32"/>
+          <w:szCs w:val="32"/>
+        </w:rPr>
+      </w:pPr>
+    </w:p>
+    <w:p>
+      <w:pPr>
+        <w:rPr>
+          <w:sz w:val="32"/>
+          <w:szCs w:val="32"/>
+        </w:rPr>
+      </w:pPr>
+      <w:r>
+        <w:rPr>
+          <w:sz w:val="32"/>
+          <w:szCs w:val="32"/>
+        </w:rPr>
+        <w:t xml:space="preserve">Full </w:t>
+      </w:r>
+      <w:proofErr w:type="gramStart"/>
+      <w:r>
+        <w:rPr>
+          <w:sz w:val="32"/>
+          <w:szCs w:val="32"/>
+        </w:rPr>
+        <w:t>score(</w:t>
+      </w:r>
+      <w:proofErr w:type="gramEnd"/>
+      <w:r>
+        <w:rPr>
+          <w:sz w:val="32"/>
+          <w:szCs w:val="32"/>
+        </w:rPr>
+        <w:t>) function:</w:t>
+      </w:r>
+    </w:p>
+    <w:p>
+      <w:pPr>
+        <w:rPr>
+          <w:sz w:val="32"/>
+          <w:szCs w:val="32"/>
+        </w:rPr>
+      </w:pPr>
+    </w:p>
+    <w:p>
+      <w:pPr>
+        <w:jc w:val="center"/>
+        <w:rPr>
+          <w:sz w:val="32"/>
+          <w:szCs w:val="32"/>
+        </w:rPr>
+      </w:pPr>
+      <w:r>
+        <w:rPr>
+          <w:noProof/>
+          <w:sz w:val="32"/>
+          <w:szCs w:val="32"/>
+        </w:rPr>
+        <w:lastRenderedPageBreak/>
+        <w:drawing>
+          <wp:inline distT="0" distB="0" distL="0" distR="0" wp14:anchorId="40C3A48A" wp14:editId="2C8C1D9F">
+            <wp:extent cx="5943600" cy="3343275"/>
+            <wp:effectExtent l="0" t="0" r="0" b="0"/>
+            <wp:docPr id="7" name="Picture 7"/>
+            <wp:cNvGraphicFramePr>
+              <a:graphicFrameLocks xmlns:a="http://schemas.openxmlformats.org/drawingml/2006/main" noChangeAspect="1"/>
+            </wp:cNvGraphicFramePr>
+            <a:graphic xmlns:a="http://schemas.openxmlformats.org/drawingml/2006/main">
+              <a:graphicData uri="http://schemas.openxmlformats.org/drawingml/2006/picture">
+                <pic:pic xmlns:pic="http://schemas.openxmlformats.org/drawingml/2006/picture">
+                  <pic:nvPicPr>
+                    <pic:cNvPr id="0" name="Screenshot (305).png"/>
+                    <pic:cNvPicPr/>
+                  </pic:nvPicPr>
+                  <pic:blipFill>
+                    <a:blip r:embed="rId14"/>
+                    <a:stretch>
+                      <a:fillRect/>
+                    </a:stretch>
+                  </pic:blipFill>
+                  <pic:spPr>
+                    <a:xfrm>
+                      <a:off x="0" y="0"/>
+                      <a:ext cx="5943600" cy="3343275"/>
+                    </a:xfrm>
+                    <a:prstGeom prst="rect">
+                      <a:avLst/>
+                    </a:prstGeom>
+                  </pic:spPr>
+                </pic:pic>
+              </a:graphicData>
+            </a:graphic>
+          </wp:inline>
+        </w:drawing>
+      </w:r>
+    </w:p>
+    <w:p>
+      <w:pPr>
+        <w:jc w:val="center"/>
+        <w:rPr>
+          <w:sz w:val="32"/>
+          <w:szCs w:val="32"/>
+        </w:rPr>
+      </w:pPr>
+      <w:r>
+        <w:rPr>
+          <w:sz w:val="32"/>
+          <w:szCs w:val="32"/>
+        </w:rPr>
         <w:t xml:space="preserve">Full </w:t>
       </w:r>
       <w:proofErr w:type="gramStart"/>
@@ -1364,7 +1504,7 @@
                     <pic:cNvPicPr/>
                   </pic:nvPicPr>
                   <pic:blipFill>
-                    <a:blip r:embed="rId13"/>
+                    <a:blip r:embed="rId15"/>
                     <a:stretch>
                       <a:fillRect/>
                     </a:stretch>
@@ -2503,7 +2643,6 @@
   <w:style w:type="character" w:default="1" w:styleId="DefaultParagraphFont">
     <w:name w:val="Default Paragraph Font"/>
     <w:uiPriority w:val="1"/>
-    <w:semiHidden/>
     <w:unhideWhenUsed/>
   </w:style>
   <w:style w:type="table" w:default="1" w:styleId="TableNormal">
@@ -13279,6 +13418,29 @@
         <w:shd w:val="clear" w:color="auto" w:fill="FBCAA2" w:themeFill="accent6" w:themeFillTint="7F"/>
       </w:tcPr>
     </w:tblStylePr>
+  </w:style>
+  <w:style w:type="character" w:styleId="Hyperlink">
+    <w:name w:val="Hyperlink"/>
+    <w:basedOn w:val="DefaultParagraphFont"/>
+    <w:uiPriority w:val="99"/>
+    <w:unhideWhenUsed/>
+    <w:rsid w:val="00EF4493"/>
+    <w:rPr>
+      <w:color w:val="0000FF" w:themeColor="hyperlink"/>
+      <w:u w:val="single"/>
+    </w:rPr>
+  </w:style>
+  <w:style w:type="character" w:styleId="UnresolvedMention">
+    <w:name w:val="Unresolved Mention"/>
+    <w:basedOn w:val="DefaultParagraphFont"/>
+    <w:uiPriority w:val="99"/>
+    <w:semiHidden/>
+    <w:unhideWhenUsed/>
+    <w:rsid w:val="00EF4493"/>
+    <w:rPr>
+      <w:color w:val="605E5C"/>
+      <w:shd w:val="clear" w:color="auto" w:fill="E1DFDD"/>
+    </w:rPr>
   </w:style>
 </w:styles>
 </file>

</xml_diff>